<commit_message>
Fix coversheet and remove extracted resources
</commit_message>
<xml_diff>
--- a/resources/coversheet.docx
+++ b/resources/coversheet.docx
@@ -102,7 +102,21 @@
           <w:rFonts w:ascii="sans-serif" w:hAnsi="sans-serif"/>
           <w:sz w:val="21"/>
         </w:rPr>
-        <w:t>This is a {version} version of an article published in the journal {journal citation}.</w:t>
+        <w:t>This is a {version} version of an article published in the journal {</w:t>
+      </w:r>
+      <w:r>
+        <w:rPr>
+          <w:rFonts w:ascii="sans-serif" w:hAnsi="sans-serif"/>
+          <w:sz w:val="21"/>
+        </w:rPr>
+        <w:t>JOURNAL_CITATION</w:t>
+      </w:r>
+      <w:r>
+        <w:rPr>
+          <w:rFonts w:ascii="sans-serif" w:hAnsi="sans-serif"/>
+          <w:sz w:val="21"/>
+        </w:rPr>
+        <w:t>}.</w:t>
       </w:r>
     </w:p>
     <w:p>
@@ -126,17 +140,28 @@
         <w:pStyle w:val="style0"/>
         <w:jc w:val="both"/>
         <w:rPr>
-          <w:rFonts w:ascii="sans-serif" w:hAnsi="sans-serif"/>
-          <w:sz w:val="21"/>
-        </w:rPr>
-      </w:pPr>
-      <w:r>
-        <w:rPr>
-          <w:rFonts w:ascii="sans-serif" w:hAnsi="sans-serif"/>
-          <w:sz w:val="21"/>
-        </w:rPr>
-        <w:t>The article should be cited from its final published version, which can be accessed at: {URL}</w:t>
-      </w:r>
+          <w:rStyle w:val="style15"/>
+          <w:rFonts w:ascii="sans-serif" w:hAnsi="sans-serif"/>
+          <w:sz w:val="21"/>
+        </w:rPr>
+      </w:pPr>
+      <w:r>
+        <w:rPr>
+          <w:rFonts w:ascii="sans-serif" w:hAnsi="sans-serif"/>
+          <w:sz w:val="21"/>
+        </w:rPr>
+        <w:t xml:space="preserve">The article should be cited from its final published version, which can be accessed at: </w:t>
+      </w:r>
+      <w:hyperlink r:id="rId2">
+        <w:r>
+          <w:rPr>
+            <w:rStyle w:val="style15"/>
+            <w:rFonts w:ascii="sans-serif" w:hAnsi="sans-serif"/>
+            <w:sz w:val="21"/>
+          </w:rPr>
+          <w:t>{URL}</w:t>
+        </w:r>
+      </w:hyperlink>
     </w:p>
     <w:p>
       <w:pPr>
@@ -169,9 +194,23 @@
           <w:rFonts w:ascii="sans-serif" w:hAnsi="sans-serif"/>
           <w:sz w:val="21"/>
         </w:rPr>
-        <w:t xml:space="preserve">This post print is published for reference use only, in accordance with the publisher copyright polices for green open access and self-archiving. For more information, see: </w:t>
-      </w:r>
-      <w:hyperlink r:id="rId2">
+        <w:t xml:space="preserve">This </w:t>
+      </w:r>
+      <w:r>
+        <w:rPr>
+          <w:rFonts w:ascii="sans-serif" w:hAnsi="sans-serif"/>
+          <w:sz w:val="21"/>
+        </w:rPr>
+        <w:t>{version}</w:t>
+      </w:r>
+      <w:r>
+        <w:rPr>
+          <w:rFonts w:ascii="sans-serif" w:hAnsi="sans-serif"/>
+          <w:sz w:val="21"/>
+        </w:rPr>
+        <w:t xml:space="preserve"> is published for reference use only, in accordance with the publisher copyright polices for green open access and self-archiving. For more information, see: </w:t>
+      </w:r>
+      <w:hyperlink r:id="rId3">
         <w:r>
           <w:rPr>
             <w:rStyle w:val="style15"/>
@@ -212,7 +251,49 @@
           <w:rFonts w:ascii="sans-serif" w:hAnsi="sans-serif"/>
           <w:sz w:val="21"/>
         </w:rPr>
-        <w:t>This post-print version is copyright {copyright_year} {copyright}</w:t>
+        <w:t xml:space="preserve">This </w:t>
+      </w:r>
+      <w:r>
+        <w:rPr>
+          <w:rFonts w:ascii="sans-serif" w:hAnsi="sans-serif"/>
+          <w:sz w:val="21"/>
+        </w:rPr>
+        <w:t>{version}</w:t>
+      </w:r>
+      <w:r>
+        <w:rPr>
+          <w:rFonts w:ascii="sans-serif" w:hAnsi="sans-serif"/>
+          <w:sz w:val="21"/>
+        </w:rPr>
+        <w:t xml:space="preserve"> version is copyright {</w:t>
+      </w:r>
+      <w:r>
+        <w:rPr>
+          <w:rFonts w:ascii="sans-serif" w:hAnsi="sans-serif"/>
+          <w:sz w:val="21"/>
+        </w:rPr>
+        <w:t>COPYRIGHT_YEAR</w:t>
+      </w:r>
+      <w:r>
+        <w:rPr>
+          <w:rFonts w:ascii="sans-serif" w:hAnsi="sans-serif"/>
+          <w:sz w:val="21"/>
+        </w:rPr>
+        <w:t>} {</w:t>
+      </w:r>
+      <w:r>
+        <w:rPr>
+          <w:rFonts w:ascii="sans-serif" w:hAnsi="sans-serif"/>
+          <w:sz w:val="21"/>
+        </w:rPr>
+        <w:t>COPYRIGHT</w:t>
+      </w:r>
+      <w:r>
+        <w:rPr>
+          <w:rFonts w:ascii="sans-serif" w:hAnsi="sans-serif"/>
+          <w:sz w:val="21"/>
+        </w:rPr>
+        <w:t>}</w:t>
       </w:r>
     </w:p>
     <w:p>
@@ -383,7 +464,7 @@
                     </pic:cNvPicPr>
                   </pic:nvPicPr>
                   <pic:blipFill>
-                    <a:blip r:embed="rId3"/>
+                    <a:blip r:embed="rId4"/>
                     <a:srcRect/>
                     <a:stretch>
                       <a:fillRect/>
@@ -452,7 +533,7 @@
         <w:br/>
         <w:t xml:space="preserve">Generate your own at </w:t>
       </w:r>
-      <w:hyperlink r:id="rId4">
+      <w:hyperlink r:id="rId5">
         <w:r>
           <w:rPr>
             <w:rStyle w:val="style15"/>
@@ -470,7 +551,7 @@
         <w:br/>
         <w:t xml:space="preserve">The code for this generator was written by </w:t>
       </w:r>
-      <w:hyperlink r:id="rId5">
+      <w:hyperlink r:id="rId6">
         <w:r>
           <w:rPr>
             <w:rStyle w:val="style15"/>
@@ -487,7 +568,7 @@
         </w:rPr>
         <w:t xml:space="preserve"> and is </w:t>
       </w:r>
-      <w:hyperlink r:id="rId6">
+      <w:hyperlink r:id="rId7">
         <w:r>
           <w:rPr>
             <w:rStyle w:val="style15"/>

</xml_diff>

<commit_message>
Handle hyperlinks in cover sheet
</commit_message>
<xml_diff>
--- a/resources/coversheet.docx
+++ b/resources/coversheet.docx
@@ -102,21 +102,21 @@
           <w:rFonts w:ascii="sans-serif" w:hAnsi="sans-serif"/>
           <w:sz w:val="21"/>
         </w:rPr>
-        <w:t>This is a {version} version of an article published in the journal {</w:t>
-      </w:r>
-      <w:r>
-        <w:rPr>
-          <w:rFonts w:ascii="sans-serif" w:hAnsi="sans-serif"/>
-          <w:sz w:val="21"/>
-        </w:rPr>
-        <w:t>JOURNAL_CITATION</w:t>
-      </w:r>
-      <w:r>
-        <w:rPr>
-          <w:rFonts w:ascii="sans-serif" w:hAnsi="sans-serif"/>
-          <w:sz w:val="21"/>
-        </w:rPr>
-        <w:t>}.</w:t>
+        <w:t xml:space="preserve">This is a </w:t>
+      </w:r>
+      <w:r>
+        <w:rPr>
+          <w:rFonts w:ascii="sans-serif" w:hAnsi="sans-serif"/>
+          <w:sz w:val="21"/>
+        </w:rPr>
+        <w:t>{VERSION}</w:t>
+      </w:r>
+      <w:r>
+        <w:rPr>
+          <w:rFonts w:ascii="sans-serif" w:hAnsi="sans-serif"/>
+          <w:sz w:val="21"/>
+        </w:rPr>
+        <w:t xml:space="preserve"> version of an article published in the journal {JOURNAL_CITATION}.</w:t>
       </w:r>
     </w:p>
     <w:p>
@@ -201,7 +201,7 @@
           <w:rFonts w:ascii="sans-serif" w:hAnsi="sans-serif"/>
           <w:sz w:val="21"/>
         </w:rPr>
-        <w:t>{version}</w:t>
+        <w:t>{VERSION}</w:t>
       </w:r>
       <w:r>
         <w:rPr>
@@ -258,42 +258,14 @@
           <w:rFonts w:ascii="sans-serif" w:hAnsi="sans-serif"/>
           <w:sz w:val="21"/>
         </w:rPr>
-        <w:t>{version}</w:t>
-      </w:r>
-      <w:r>
-        <w:rPr>
-          <w:rFonts w:ascii="sans-serif" w:hAnsi="sans-serif"/>
-          <w:sz w:val="21"/>
-        </w:rPr>
-        <w:t xml:space="preserve"> version is copyright {</w:t>
-      </w:r>
-      <w:r>
-        <w:rPr>
-          <w:rFonts w:ascii="sans-serif" w:hAnsi="sans-serif"/>
-          <w:sz w:val="21"/>
-        </w:rPr>
-        <w:t>COPYRIGHT_YEAR</w:t>
-      </w:r>
-      <w:r>
-        <w:rPr>
-          <w:rFonts w:ascii="sans-serif" w:hAnsi="sans-serif"/>
-          <w:sz w:val="21"/>
-        </w:rPr>
-        <w:t>} {</w:t>
-      </w:r>
-      <w:r>
-        <w:rPr>
-          <w:rFonts w:ascii="sans-serif" w:hAnsi="sans-serif"/>
-          <w:sz w:val="21"/>
-        </w:rPr>
-        <w:t>COPYRIGHT</w:t>
-      </w:r>
-      <w:r>
-        <w:rPr>
-          <w:rFonts w:ascii="sans-serif" w:hAnsi="sans-serif"/>
-          <w:sz w:val="21"/>
-        </w:rPr>
-        <w:t>}</w:t>
+        <w:t>{VERSION}</w:t>
+      </w:r>
+      <w:r>
+        <w:rPr>
+          <w:rFonts w:ascii="sans-serif" w:hAnsi="sans-serif"/>
+          <w:sz w:val="21"/>
+        </w:rPr>
+        <w:t xml:space="preserve"> version is copyright {COPYRIGHT_YEAR} {COPYRIGHT}</w:t>
       </w:r>
     </w:p>
     <w:p>

</xml_diff>